<commit_message>
added all the variables in the data
</commit_message>
<xml_diff>
--- a/multilevel-workshop.docx
+++ b/multilevel-workshop.docx
@@ -47,7 +47,7 @@
         <w:pStyle w:val="Date"/>
       </w:pPr>
       <w:r>
-        <w:t xml:space="preserve">8</w:t>
+        <w:t xml:space="preserve">14</w:t>
       </w:r>
       <w:r>
         <w:t xml:space="preserve"> </w:t>
@@ -65,7 +65,7 @@
         <w:t xml:space="preserve"> </w:t>
       </w:r>
       <w:r>
-        <w:t xml:space="preserve">12:17:17</w:t>
+        <w:t xml:space="preserve">09:21:55</w:t>
       </w:r>
     </w:p>
     <w:bookmarkStart w:id="20" w:name="navigation"/>
@@ -336,6 +336,79 @@
           <m:sSub>
             <m:e>
               <m:r>
+                <m:t>β</m:t>
+              </m:r>
+            </m:e>
+            <m:sub>
+              <m:r>
+                <m:t>4</m:t>
+              </m:r>
+            </m:sub>
+          </m:sSub>
+          <m:sSub>
+            <m:e>
+              <m:r>
+                <m:rPr>
+                  <m:nor/>
+                  <m:sty m:val="p"/>
+                </m:rPr>
+                <m:t>group</m:t>
+              </m:r>
+            </m:e>
+            <m:sub>
+              <m:r>
+                <m:t>2</m:t>
+              </m:r>
+            </m:sub>
+          </m:sSub>
+          <m:r>
+            <m:rPr>
+              <m:sty m:val="p"/>
+            </m:rPr>
+            <m:t>+</m:t>
+          </m:r>
+          <m:sSub>
+            <m:e>
+              <m:r>
+                <m:t>β</m:t>
+              </m:r>
+            </m:e>
+            <m:sub>
+              <m:r>
+                <m:t>5</m:t>
+              </m:r>
+            </m:sub>
+          </m:sSub>
+          <m:r>
+            <m:t>H</m:t>
+          </m:r>
+          <m:r>
+            <m:t>D</m:t>
+          </m:r>
+          <m:r>
+            <m:t>I</m:t>
+          </m:r>
+          <m:r>
+            <m:rPr>
+              <m:sty m:val="p"/>
+            </m:rPr>
+            <m:t>+</m:t>
+          </m:r>
+        </m:oMath>
+      </m:oMathPara>
+    </w:p>
+    <w:p>
+      <w:pPr>
+        <w:pStyle w:val="FirstParagraph"/>
+      </w:pPr>
+      <m:oMathPara>
+        <m:oMathParaPr>
+          <m:jc m:val="center"/>
+        </m:oMathParaPr>
+        <m:oMath>
+          <m:sSub>
+            <m:e>
+              <m:r>
                 <m:t>u</m:t>
               </m:r>
             </m:e>
@@ -1419,7 +1492,19 @@
         <w:rPr>
           <w:rStyle w:val="NormalTok"/>
         </w:rPr>
-        <w:t xml:space="preserve">. mixed outcome warmth physical_punishment || country: warmth </w:t>
+        <w:t xml:space="preserve">. mixed outcome warmth physical_punishment i.</w:t>
+      </w:r>
+      <w:r>
+        <w:rPr>
+          <w:rStyle w:val="FunctionTok"/>
+        </w:rPr>
+        <w:t xml:space="preserve">group</w:t>
+      </w:r>
+      <w:r>
+        <w:rPr>
+          <w:rStyle w:val="NormalTok"/>
+        </w:rPr>
+        <w:t xml:space="preserve"> HDI || country: warmth </w:t>
       </w:r>
       <w:r>
         <w:rPr>
@@ -1485,7 +1570,7 @@
         <w:rPr>
           <w:rStyle w:val="NormalTok"/>
         </w:rPr>
-        <w:t xml:space="preserve"> likelihood = -9622.5983  </w:t>
+        <w:t xml:space="preserve"> likelihood = -9616.8876  </w:t>
       </w:r>
       <w:r>
         <w:br/>
@@ -1506,7 +1591,7 @@
         <w:rPr>
           <w:rStyle w:val="NormalTok"/>
         </w:rPr>
-        <w:t xml:space="preserve"> likelihood =  -9622.076  </w:t>
+        <w:t xml:space="preserve"> likelihood = -9616.3536  </w:t>
       </w:r>
       <w:r>
         <w:br/>
@@ -1527,7 +1612,7 @@
         <w:rPr>
           <w:rStyle w:val="NormalTok"/>
         </w:rPr>
-        <w:t xml:space="preserve"> likelihood = -9622.0697  </w:t>
+        <w:t xml:space="preserve"> likelihood = -9616.3475  </w:t>
       </w:r>
       <w:r>
         <w:br/>
@@ -1548,7 +1633,7 @@
         <w:rPr>
           <w:rStyle w:val="NormalTok"/>
         </w:rPr>
-        <w:t xml:space="preserve"> likelihood = -9622.0697  </w:t>
+        <w:t xml:space="preserve"> likelihood = -9616.3475  </w:t>
       </w:r>
       <w:r>
         <w:br/>
@@ -1734,16 +1819,16 @@
         <w:rPr>
           <w:rStyle w:val="NormalTok"/>
         </w:rPr>
-        <w:t xml:space="preserve">(2)      =     749.92</w:t>
-      </w:r>
-      <w:r>
-        <w:br/>
-      </w:r>
-      <w:r>
-        <w:rPr>
-          <w:rStyle w:val="NormalTok"/>
-        </w:rPr>
-        <w:t xml:space="preserve">Log likelihood = -9622.0697                     Prob &gt; </w:t>
+        <w:t xml:space="preserve">(4)      =     764.27</w:t>
+      </w:r>
+      <w:r>
+        <w:br/>
+      </w:r>
+      <w:r>
+        <w:rPr>
+          <w:rStyle w:val="NormalTok"/>
+        </w:rPr>
+        <w:t xml:space="preserve">Log likelihood = -9616.3475                     Prob &gt; </w:t>
       </w:r>
       <w:r>
         <w:rPr>
@@ -1794,16 +1879,46 @@
         <w:rPr>
           <w:rStyle w:val="NormalTok"/>
         </w:rPr>
-        <w:t xml:space="preserve">             warmth │   .9822454   .0445447    22.05   0.000     .8949394    1.069551</w:t>
-      </w:r>
-      <w:r>
-        <w:br/>
-      </w:r>
-      <w:r>
-        <w:rPr>
-          <w:rStyle w:val="NormalTok"/>
-        </w:rPr>
-        <w:t xml:space="preserve">physical_punishment │  -.9259144   .0574361   -16.12   0.000    -1.038487   -.8133417</w:t>
+        <w:t xml:space="preserve">             warmth │   .9826773   .0444598    22.10   0.000     .8955377    1.069817</w:t>
+      </w:r>
+      <w:r>
+        <w:br/>
+      </w:r>
+      <w:r>
+        <w:rPr>
+          <w:rStyle w:val="NormalTok"/>
+        </w:rPr>
+        <w:t xml:space="preserve">physical_punishment │  -.9239791   .0573291   -16.12   0.000    -1.036342   -.8116161</w:t>
+      </w:r>
+      <w:r>
+        <w:br/>
+      </w:r>
+      <w:r>
+        <w:rPr>
+          <w:rStyle w:val="NormalTok"/>
+        </w:rPr>
+        <w:t xml:space="preserve">            2.</w:t>
+      </w:r>
+      <w:r>
+        <w:rPr>
+          <w:rStyle w:val="FunctionTok"/>
+        </w:rPr>
+        <w:t xml:space="preserve">group</w:t>
+      </w:r>
+      <w:r>
+        <w:rPr>
+          <w:rStyle w:val="NormalTok"/>
+        </w:rPr>
+        <w:t xml:space="preserve"> │   .7280691   .2163084     3.37   0.001     .3041125    1.152026</w:t>
+      </w:r>
+      <w:r>
+        <w:br/>
+      </w:r>
+      <w:r>
+        <w:rPr>
+          <w:rStyle w:val="NormalTok"/>
+        </w:rPr>
+        <w:t xml:space="preserve">                HDI │   .0075692   .0206019     0.37   0.713    -.0328098    .0479482</w:t>
       </w:r>
       <w:r>
         <w:br/>
@@ -1824,7 +1939,7 @@
         <w:rPr>
           <w:rStyle w:val="NormalTok"/>
         </w:rPr>
-        <w:t xml:space="preserve"> │   52.35557   .3833106   136.59   0.000      51.6043    53.10685</w:t>
+        <w:t xml:space="preserve"> │   51.50019   1.392584    36.98   0.000     48.77077     54.2296</w:t>
       </w:r>
       <w:r>
         <w:br/>
@@ -1905,7 +2020,7 @@
         <w:rPr>
           <w:rStyle w:val="NormalTok"/>
         </w:rPr>
-        <w:t xml:space="preserve">(warmth) │   4.83e-15   4.20e-14      1.95e-22    1.20e-07</w:t>
+        <w:t xml:space="preserve">(warmth) │   5.38e-17   4.71e-16      1.90e-24    1.53e-09</w:t>
       </w:r>
       <w:r>
         <w:br/>
@@ -1938,7 +2053,7 @@
         <w:rPr>
           <w:rStyle w:val="NormalTok"/>
         </w:rPr>
-        <w:t xml:space="preserve">) │   3.442879   .9792352      1.971606     6.01206</w:t>
+        <w:t xml:space="preserve">) │    3.43782   .9775981      1.968931    6.002548</w:t>
       </w:r>
       <w:r>
         <w:br/>
@@ -1968,7 +2083,7 @@
         <w:rPr>
           <w:rStyle w:val="NormalTok"/>
         </w:rPr>
-        <w:t xml:space="preserve">(Residual) │   34.91739   .9061059      33.18587    36.73927</w:t>
+        <w:t xml:space="preserve">(Residual) │    34.7837   .9026366       33.0588     36.5986</w:t>
       </w:r>
       <w:r>
         <w:br/>
@@ -2022,7 +2137,7 @@
         <w:rPr>
           <w:rStyle w:val="NormalTok"/>
         </w:rPr>
-        <w:t xml:space="preserve">(2) = 210.33                Prob &gt; </w:t>
+        <w:t xml:space="preserve">(2) = 210.87                Prob &gt; </w:t>
       </w:r>
       <w:r>
         <w:rPr>
@@ -2324,6 +2439,79 @@
               <m:sty m:val="p"/>
             </m:rPr>
             <m:t>time</m:t>
+          </m:r>
+          <m:r>
+            <m:rPr>
+              <m:sty m:val="p"/>
+            </m:rPr>
+            <m:t>+</m:t>
+          </m:r>
+        </m:oMath>
+      </m:oMathPara>
+    </w:p>
+    <w:p>
+      <w:pPr>
+        <w:pStyle w:val="FirstParagraph"/>
+      </w:pPr>
+      <m:oMathPara>
+        <m:oMathParaPr>
+          <m:jc m:val="center"/>
+        </m:oMathParaPr>
+        <m:oMath>
+          <m:sSub>
+            <m:e>
+              <m:r>
+                <m:t>β</m:t>
+              </m:r>
+            </m:e>
+            <m:sub>
+              <m:r>
+                <m:t>4</m:t>
+              </m:r>
+            </m:sub>
+          </m:sSub>
+          <m:sSub>
+            <m:e>
+              <m:r>
+                <m:rPr>
+                  <m:nor/>
+                  <m:sty m:val="p"/>
+                </m:rPr>
+                <m:t>group</m:t>
+              </m:r>
+            </m:e>
+            <m:sub>
+              <m:r>
+                <m:t>2</m:t>
+              </m:r>
+            </m:sub>
+          </m:sSub>
+          <m:r>
+            <m:rPr>
+              <m:sty m:val="p"/>
+            </m:rPr>
+            <m:t>+</m:t>
+          </m:r>
+          <m:sSub>
+            <m:e>
+              <m:r>
+                <m:t>β</m:t>
+              </m:r>
+            </m:e>
+            <m:sub>
+              <m:r>
+                <m:t>5</m:t>
+              </m:r>
+            </m:sub>
+          </m:sSub>
+          <m:r>
+            <m:t>H</m:t>
+          </m:r>
+          <m:r>
+            <m:t>D</m:t>
+          </m:r>
+          <m:r>
+            <m:t>I</m:t>
           </m:r>
           <m:r>
             <m:rPr>
@@ -3786,13 +3974,40 @@
         <w:rPr>
           <w:rStyle w:val="NormalTok"/>
         </w:rPr>
-        <w:t xml:space="preserve">. mixed outcome t warmth physical_punishment || country: warmth || id: t </w:t>
+        <w:t xml:space="preserve">. mixed outcome t warmth physical_punishment i.</w:t>
+      </w:r>
+      <w:r>
+        <w:rPr>
+          <w:rStyle w:val="FunctionTok"/>
+        </w:rPr>
+        <w:t xml:space="preserve">group</w:t>
+      </w:r>
+      <w:r>
+        <w:rPr>
+          <w:rStyle w:val="NormalTok"/>
+        </w:rPr>
+        <w:t xml:space="preserve"> HDI || country: warmth || id: t </w:t>
       </w:r>
       <w:r>
         <w:rPr>
           <w:rStyle w:val="CommentTok"/>
         </w:rPr>
-        <w:t xml:space="preserve">// multilevel model</w:t>
+        <w:t xml:space="preserve">// multil</w:t>
+      </w:r>
+      <w:r>
+        <w:br/>
+      </w:r>
+      <w:r>
+        <w:rPr>
+          <w:rStyle w:val="NormalTok"/>
+        </w:rPr>
+        <w:t xml:space="preserve">&gt; evel </w:t>
+      </w:r>
+      <w:r>
+        <w:rPr>
+          <w:rStyle w:val="KeywordTok"/>
+        </w:rPr>
+        <w:t xml:space="preserve">model</w:t>
       </w:r>
       <w:r>
         <w:br/>
@@ -3852,7 +4067,7 @@
         <w:rPr>
           <w:rStyle w:val="NormalTok"/>
         </w:rPr>
-        <w:t xml:space="preserve"> likelihood = -28560.856  </w:t>
+        <w:t xml:space="preserve"> likelihood = -28546.535  </w:t>
       </w:r>
       <w:r>
         <w:br/>
@@ -3873,7 +4088,7 @@
         <w:rPr>
           <w:rStyle w:val="NormalTok"/>
         </w:rPr>
-        <w:t xml:space="preserve"> likelihood = -28539.271  </w:t>
+        <w:t xml:space="preserve"> likelihood = -28524.928  </w:t>
       </w:r>
       <w:r>
         <w:br/>
@@ -3894,7 +4109,7 @@
         <w:rPr>
           <w:rStyle w:val="NormalTok"/>
         </w:rPr>
-        <w:t xml:space="preserve"> likelihood =  -28539.01  </w:t>
+        <w:t xml:space="preserve"> likelihood = -28524.635  </w:t>
       </w:r>
       <w:r>
         <w:br/>
@@ -3915,7 +4130,7 @@
         <w:rPr>
           <w:rStyle w:val="NormalTok"/>
         </w:rPr>
-        <w:t xml:space="preserve"> likelihood =  -28538.97  </w:t>
+        <w:t xml:space="preserve"> likelihood = -28524.601  </w:t>
       </w:r>
       <w:r>
         <w:br/>
@@ -3936,7 +4151,7 @@
         <w:rPr>
           <w:rStyle w:val="NormalTok"/>
         </w:rPr>
-        <w:t xml:space="preserve"> likelihood = -28538.966  </w:t>
+        <w:t xml:space="preserve"> likelihood = -28524.598  </w:t>
       </w:r>
       <w:r>
         <w:br/>
@@ -3957,7 +4172,7 @@
         <w:rPr>
           <w:rStyle w:val="NormalTok"/>
         </w:rPr>
-        <w:t xml:space="preserve"> likelihood = -28538.966  </w:t>
+        <w:t xml:space="preserve"> likelihood = -28524.598  </w:t>
       </w:r>
       <w:r>
         <w:br/>
@@ -4146,16 +4361,16 @@
         <w:rPr>
           <w:rStyle w:val="NormalTok"/>
         </w:rPr>
-        <w:t xml:space="preserve">(3)      =    1796.70</w:t>
-      </w:r>
-      <w:r>
-        <w:br/>
-      </w:r>
-      <w:r>
-        <w:rPr>
-          <w:rStyle w:val="NormalTok"/>
-        </w:rPr>
-        <w:t xml:space="preserve">Log likelihood = -28538.966                     Prob &gt; </w:t>
+        <w:t xml:space="preserve">(5)      =    1818.96</w:t>
+      </w:r>
+      <w:r>
+        <w:br/>
+      </w:r>
+      <w:r>
+        <w:rPr>
+          <w:rStyle w:val="NormalTok"/>
+        </w:rPr>
+        <w:t xml:space="preserve">Log likelihood = -28524.598                     Prob &gt; </w:t>
       </w:r>
       <w:r>
         <w:rPr>
@@ -4206,25 +4421,55 @@
         <w:rPr>
           <w:rStyle w:val="NormalTok"/>
         </w:rPr>
-        <w:t xml:space="preserve">                  t │   .9929284   .0658203    15.09   0.000      .863923    1.121934</w:t>
-      </w:r>
-      <w:r>
-        <w:br/>
-      </w:r>
-      <w:r>
-        <w:rPr>
-          <w:rStyle w:val="NormalTok"/>
-        </w:rPr>
-        <w:t xml:space="preserve">             warmth │   1.047035   .0336035    31.16   0.000     .9811738    1.112897</w:t>
-      </w:r>
-      <w:r>
-        <w:br/>
-      </w:r>
-      <w:r>
-        <w:rPr>
-          <w:rStyle w:val="NormalTok"/>
-        </w:rPr>
-        <w:t xml:space="preserve">physical_punishment │  -.9405095   .0383163   -24.55   0.000    -1.015608   -.8654109</w:t>
+        <w:t xml:space="preserve">                  t │   .9929535   .0658203    15.09   0.000     .8639481    1.121959</w:t>
+      </w:r>
+      <w:r>
+        <w:br/>
+      </w:r>
+      <w:r>
+        <w:rPr>
+          <w:rStyle w:val="NormalTok"/>
+        </w:rPr>
+        <w:t xml:space="preserve">             warmth │   1.047045   .0338001    30.98   0.000     .9807983    1.113292</w:t>
+      </w:r>
+      <w:r>
+        <w:br/>
+      </w:r>
+      <w:r>
+        <w:rPr>
+          <w:rStyle w:val="NormalTok"/>
+        </w:rPr>
+        <w:t xml:space="preserve">physical_punishment │  -.9377711   .0381761   -24.56   0.000    -1.012595   -.8629473</w:t>
+      </w:r>
+      <w:r>
+        <w:br/>
+      </w:r>
+      <w:r>
+        <w:rPr>
+          <w:rStyle w:val="NormalTok"/>
+        </w:rPr>
+        <w:t xml:space="preserve">            2.</w:t>
+      </w:r>
+      <w:r>
+        <w:rPr>
+          <w:rStyle w:val="FunctionTok"/>
+        </w:rPr>
+        <w:t xml:space="preserve">group</w:t>
+      </w:r>
+      <w:r>
+        <w:rPr>
+          <w:rStyle w:val="NormalTok"/>
+        </w:rPr>
+        <w:t xml:space="preserve"> │   .8219777   .1530957     5.37   0.000     .5219157     1.12204</w:t>
+      </w:r>
+      <w:r>
+        <w:br/>
+      </w:r>
+      <w:r>
+        <w:rPr>
+          <w:rStyle w:val="NormalTok"/>
+        </w:rPr>
+        <w:t xml:space="preserve">                HDI │   .0047772   .0205645     0.23   0.816    -.0355285    .0450829</w:t>
       </w:r>
       <w:r>
         <w:br/>
@@ -4245,7 +4490,7 @@
         <w:rPr>
           <w:rStyle w:val="NormalTok"/>
         </w:rPr>
-        <w:t xml:space="preserve"> │   51.22522   .3885182   131.85   0.000     50.46373     51.9867</w:t>
+        <w:t xml:space="preserve"> │   50.50391   1.389611    36.34   0.000     47.78032     53.2275</w:t>
       </w:r>
       <w:r>
         <w:br/>
@@ -4326,7 +4571,7 @@
         <w:rPr>
           <w:rStyle w:val="NormalTok"/>
         </w:rPr>
-        <w:t xml:space="preserve">(warmth) │   .0064869   .0085229      .0004939    .0851915</w:t>
+        <w:t xml:space="preserve">(warmth) │   .0071126   .0086595      .0006542    .0773303</w:t>
       </w:r>
       <w:r>
         <w:br/>
@@ -4359,7 +4604,7 @@
         <w:rPr>
           <w:rStyle w:val="NormalTok"/>
         </w:rPr>
-        <w:t xml:space="preserve">) │   3.557187   .9801715      2.072816    6.104534</w:t>
+        <w:t xml:space="preserve">) │   3.560166   .9807369      2.074844    6.108788</w:t>
       </w:r>
       <w:r>
         <w:br/>
@@ -4398,7 +4643,7 @@
         <w:rPr>
           <w:rStyle w:val="NormalTok"/>
         </w:rPr>
-        <w:t xml:space="preserve">(t) │   2.16e-07   1.79e-07      4.26e-08    1.09e-06</w:t>
+        <w:t xml:space="preserve">(t) │   3.01e-10   2.17e-10      7.29e-11    1.24e-09</w:t>
       </w:r>
       <w:r>
         <w:br/>
@@ -4431,7 +4676,7 @@
         <w:rPr>
           <w:rStyle w:val="NormalTok"/>
         </w:rPr>
-        <w:t xml:space="preserve">) │   8.894507   .4833934      7.995788    9.894241</w:t>
+        <w:t xml:space="preserve">) │   8.722256   .4792014      7.831839    9.713906</w:t>
       </w:r>
       <w:r>
         <w:br/>
@@ -4461,7 +4706,7 @@
         <w:rPr>
           <w:rStyle w:val="NormalTok"/>
         </w:rPr>
-        <w:t xml:space="preserve">(Residual) │   25.99026   .4745961      25.07652     26.9373</w:t>
+        <w:t xml:space="preserve">(Residual) │   25.98996   .4745951      25.07622    26.93699</w:t>
       </w:r>
       <w:r>
         <w:br/>
@@ -4515,7 +4760,7 @@
         <w:rPr>
           <w:rStyle w:val="NormalTok"/>
         </w:rPr>
-        <w:t xml:space="preserve">(4) = 1340.10               Prob &gt; </w:t>
+        <w:t xml:space="preserve">(4) = 1331.93               Prob &gt; </w:t>
       </w:r>
       <w:r>
         <w:rPr>
@@ -4786,16 +5031,73 @@
         <w:rPr>
           <w:rStyle w:val="NormalTok"/>
         </w:rPr>
-        <w:t xml:space="preserve">              warmth │           0.982***             1.047***  </w:t>
-      </w:r>
-      <w:r>
-        <w:br/>
-      </w:r>
-      <w:r>
-        <w:rPr>
-          <w:rStyle w:val="NormalTok"/>
-        </w:rPr>
-        <w:t xml:space="preserve"> physical_punishment │          -0.926***            -0.941***  </w:t>
+        <w:t xml:space="preserve">              warmth │           0.983***             1.047***  </w:t>
+      </w:r>
+      <w:r>
+        <w:br/>
+      </w:r>
+      <w:r>
+        <w:rPr>
+          <w:rStyle w:val="NormalTok"/>
+        </w:rPr>
+        <w:t xml:space="preserve"> physical_punishment │          -0.924***            -0.938***  </w:t>
+      </w:r>
+      <w:r>
+        <w:br/>
+      </w:r>
+      <w:r>
+        <w:rPr>
+          <w:rStyle w:val="NormalTok"/>
+        </w:rPr>
+        <w:t xml:space="preserve">                     │</w:t>
+      </w:r>
+      <w:r>
+        <w:br/>
+      </w:r>
+      <w:r>
+        <w:rPr>
+          <w:rStyle w:val="NormalTok"/>
+        </w:rPr>
+        <w:t xml:space="preserve">               </w:t>
+      </w:r>
+      <w:r>
+        <w:rPr>
+          <w:rStyle w:val="FunctionTok"/>
+        </w:rPr>
+        <w:t xml:space="preserve">group</w:t>
+      </w:r>
+      <w:r>
+        <w:rPr>
+          <w:rStyle w:val="NormalTok"/>
+        </w:rPr>
+        <w:t xml:space="preserve"> │</w:t>
+      </w:r>
+      <w:r>
+        <w:br/>
+      </w:r>
+      <w:r>
+        <w:rPr>
+          <w:rStyle w:val="NormalTok"/>
+        </w:rPr>
+        <w:t xml:space="preserve">                  2  │           0.728***             0.822***  </w:t>
+      </w:r>
+      <w:r>
+        <w:br/>
+      </w:r>
+      <w:r>
+        <w:rPr>
+          <w:rStyle w:val="NormalTok"/>
+        </w:rPr>
+        <w:t xml:space="preserve">                     │</w:t>
+      </w:r>
+      <w:r>
+        <w:br/>
+      </w:r>
+      <w:r>
+        <w:rPr>
+          <w:rStyle w:val="NormalTok"/>
+        </w:rPr>
+        <w:t xml:space="preserve">                 HDI │           0.008                0.005     </w:t>
       </w:r>
       <w:r>
         <w:br/>
@@ -4825,7 +5127,7 @@
         <w:rPr>
           <w:rStyle w:val="NormalTok"/>
         </w:rPr>
-        <w:t xml:space="preserve"> │          52.356***            51.225***  </w:t>
+        <w:t xml:space="preserve"> │          51.500***            50.504***  </w:t>
       </w:r>
       <w:r>
         <w:br/>
@@ -4864,7 +5166,7 @@
         <w:rPr>
           <w:rStyle w:val="NormalTok"/>
         </w:rPr>
-        <w:t xml:space="preserve"> │         -16.482***            -2.519***  </w:t>
+        <w:t xml:space="preserve"> │         -18.731***            -2.473***  </w:t>
       </w:r>
       <w:r>
         <w:br/>
@@ -4903,7 +5205,7 @@
         <w:rPr>
           <w:rStyle w:val="NormalTok"/>
         </w:rPr>
-        <w:t xml:space="preserve"> │           0.618***             0.634***  </w:t>
+        <w:t xml:space="preserve"> │           0.617***             0.635***  </w:t>
       </w:r>
       <w:r>
         <w:br/>
@@ -4942,7 +5244,7 @@
         <w:rPr>
           <w:rStyle w:val="NormalTok"/>
         </w:rPr>
-        <w:t xml:space="preserve"> │           1.776***             1.629***  </w:t>
+        <w:t xml:space="preserve"> │           1.775***             1.629***  </w:t>
       </w:r>
       <w:r>
         <w:br/>
@@ -4981,7 +5283,7 @@
         <w:rPr>
           <w:rStyle w:val="NormalTok"/>
         </w:rPr>
-        <w:t xml:space="preserve"> │                               -7.674***  </w:t>
+        <w:t xml:space="preserve"> │                              -10.963***  </w:t>
       </w:r>
       <w:r>
         <w:br/>
@@ -5020,7 +5322,7 @@
         <w:rPr>
           <w:rStyle w:val="NormalTok"/>
         </w:rPr>
-        <w:t xml:space="preserve"> │                                1.093***  </w:t>
+        <w:t xml:space="preserve"> │                                1.083***  </w:t>
       </w:r>
       <w:r>
         <w:br/>
@@ -5068,7 +5370,7 @@
         <w:rPr>
           <w:rStyle w:val="NormalTok"/>
         </w:rPr>
-        <w:t xml:space="preserve">                  ll │       -9622.070            -2.85e+04     </w:t>
+        <w:t xml:space="preserve">                  ll │       -9616.347            -2.85e+04     </w:t>
       </w:r>
       <w:r>
         <w:br/>
@@ -5089,7 +5391,7 @@
         <w:rPr>
           <w:rStyle w:val="NormalTok"/>
         </w:rPr>
-        <w:t xml:space="preserve"> │         749.924             1796.701     </w:t>
+        <w:t xml:space="preserve"> │         764.268             1818.962     </w:t>
       </w:r>
       <w:r>
         <w:br/>

</xml_diff>

<commit_message>
re-render & re-render to Slidy
</commit_message>
<xml_diff>
--- a/multilevel-workshop.docx
+++ b/multilevel-workshop.docx
@@ -47,7 +47,7 @@
         <w:pStyle w:val="Date"/>
       </w:pPr>
       <w:r>
-        <w:t xml:space="preserve">14</w:t>
+        <w:t xml:space="preserve">15</w:t>
       </w:r>
       <w:r>
         <w:t xml:space="preserve"> </w:t>
@@ -65,7 +65,7 @@
         <w:t xml:space="preserve"> </w:t>
       </w:r>
       <w:r>
-        <w:t xml:space="preserve">09:21:55</w:t>
+        <w:t xml:space="preserve">13:17:02</w:t>
       </w:r>
     </w:p>
     <w:bookmarkStart w:id="20" w:name="navigation"/>

</xml_diff>